<commit_message>
add synonyms to java project
</commit_message>
<xml_diff>
--- a/Java/Plagiarism/Docs/input1.docx
+++ b/Java/Plagiarism/Docs/input1.docx
@@ -50,7 +50,20 @@
           <w:spacing w:val="0"/>
           <w:sz w:val="21"/>
         </w:rPr>
-        <w:t xml:space="preserve">Arborele </w:t>
+        <w:t>“</w:t>
+      </w:r>
+      <w:r>
+        <w:rPr>
+          <w:rFonts w:ascii="sans-serif" w:hAnsi="sans-serif"/>
+          <w:b/>
+          <w:i w:val="false"/>
+          <w:caps w:val="false"/>
+          <w:smallCaps w:val="false"/>
+          <w:color w:val="252525"/>
+          <w:spacing w:val="0"/>
+          <w:sz w:val="21"/>
+        </w:rPr>
+        <w:t xml:space="preserve">Arborele” </w:t>
       </w:r>
       <w:r>
         <w:rPr>
@@ -330,7 +343,20 @@
           <w:spacing w:val="0"/>
           <w:sz w:val="21"/>
         </w:rPr>
-        <w:t xml:space="preserve">Arborii grupati mai multi la un loc pot forma sub influenta factorilor de mediu unul din cele mai complexe ecosisteme terestre - </w:t>
+        <w:t>“</w:t>
+      </w:r>
+      <w:r>
+        <w:rPr>
+          <w:rFonts w:ascii="sans-serif" w:hAnsi="sans-serif"/>
+          <w:b w:val="false"/>
+          <w:i w:val="false"/>
+          <w:caps w:val="false"/>
+          <w:smallCaps w:val="false"/>
+          <w:color w:val="252525"/>
+          <w:spacing w:val="0"/>
+          <w:sz w:val="21"/>
+        </w:rPr>
+        <w:t xml:space="preserve">Arborii grupati mai multi la un loc pot forma” sub influenta factorilor de mediu unul din cele mai complexe ecosisteme terestre - </w:t>
       </w:r>
       <w:hyperlink r:id="rId7">
         <w:r>
@@ -451,31 +477,46 @@
         </w:tabs>
         <w:spacing w:before="0" w:after="0"/>
         <w:ind w:left="0" w:hanging="0"/>
-        <w:rPr>
-          <w:rFonts w:ascii="sans-serif" w:hAnsi="sans-serif"/>
-          <w:b w:val="false"/>
-          <w:b w:val="false"/>
-          <w:i w:val="false"/>
-          <w:i w:val="false"/>
-          <w:caps w:val="false"/>
-          <w:smallCaps w:val="false"/>
-          <w:color w:val="252525"/>
-          <w:spacing w:val="0"/>
-          <w:sz w:val="21"/>
-        </w:rPr>
-      </w:pPr>
-      <w:r>
-        <w:rPr>
-          <w:rFonts w:ascii="sans-serif" w:hAnsi="sans-serif"/>
-          <w:b w:val="false"/>
-          <w:i w:val="false"/>
-          <w:caps w:val="false"/>
-          <w:smallCaps w:val="false"/>
-          <w:color w:val="252525"/>
-          <w:spacing w:val="0"/>
-          <w:sz w:val="21"/>
-        </w:rPr>
-        <w:t>arbori cu frunze persistente - in general rașinoase și speciile de arbori din zona tropicala.</w:t>
+        <w:rPr/>
+      </w:pPr>
+      <w:r>
+        <w:rPr>
+          <w:rFonts w:ascii="sans-serif" w:hAnsi="sans-serif"/>
+          <w:b w:val="false"/>
+          <w:i w:val="false"/>
+          <w:caps w:val="false"/>
+          <w:smallCaps w:val="false"/>
+          <w:color w:val="252525"/>
+          <w:spacing w:val="0"/>
+          <w:sz w:val="21"/>
+        </w:rPr>
+        <w:t xml:space="preserve">arbori cu frunze persistente - in general rașinoase și speciile de </w:t>
+      </w:r>
+      <w:r>
+        <w:rPr>
+          <w:rFonts w:ascii="sans-serif" w:hAnsi="sans-serif"/>
+          <w:b w:val="false"/>
+          <w:i w:val="false"/>
+          <w:caps w:val="false"/>
+          <w:smallCaps w:val="false"/>
+          <w:color w:val="252525"/>
+          <w:spacing w:val="0"/>
+          <w:sz w:val="21"/>
+        </w:rPr>
+        <w:t>“</w:t>
+      </w:r>
+      <w:r>
+        <w:rPr>
+          <w:rFonts w:ascii="sans-serif" w:hAnsi="sans-serif"/>
+          <w:b w:val="false"/>
+          <w:i w:val="false"/>
+          <w:caps w:val="false"/>
+          <w:smallCaps w:val="false"/>
+          <w:color w:val="252525"/>
+          <w:spacing w:val="0"/>
+          <w:sz w:val="21"/>
+        </w:rPr>
+        <w:t>arbori din zona tropicala”.</w:t>
       </w:r>
     </w:p>
     <w:p>
@@ -507,7 +548,7 @@
           <w:spacing w:val="0"/>
           <w:sz w:val="21"/>
         </w:rPr>
-        <w:t>Dupa dimensiuni, deosebim:</w:t>
+        <w:t>Dupa dimensiuni, deosebim”:</w:t>
       </w:r>
     </w:p>
     <w:p>
@@ -537,7 +578,16 @@
         </w:rPr>
       </w:pPr>
       <w:r>
-        <w:rPr/>
+        <w:rPr>
+          <w:rFonts w:ascii="sans-serif" w:hAnsi="sans-serif"/>
+          <w:b w:val="false"/>
+          <w:i w:val="false"/>
+          <w:caps w:val="false"/>
+          <w:smallCaps w:val="false"/>
+          <w:color w:val="252525"/>
+          <w:spacing w:val="0"/>
+          <w:sz w:val="21"/>
+        </w:rPr>
       </w:r>
     </w:p>
     <w:p>
@@ -713,152 +763,6 @@
   <w:abstractNum w:abstractNumId="2">
     <w:lvl w:ilvl="0">
       <w:start w:val="1"/>
-      <w:numFmt w:val="bullet"/>
-      <w:suff w:val="nothing"/>
-      <w:lvlText w:val=""/>
-      <w:lvlJc w:val="left"/>
-      <w:pPr>
-        <w:ind w:left="0" w:hanging="0"/>
-      </w:pPr>
-      <w:rPr>
-        <w:rFonts w:ascii="Symbol" w:hAnsi="Symbol" w:cs="Symbol" w:hint="default"/>
-        <w:sz w:val="21"/>
-        <w:b w:val="false"/>
-        <w:rFonts w:cs="OpenSymbol"/>
-      </w:rPr>
-    </w:lvl>
-    <w:lvl w:ilvl="1">
-      <w:start w:val="1"/>
-      <w:numFmt w:val="bullet"/>
-      <w:lvlText w:val=""/>
-      <w:lvlJc w:val="left"/>
-      <w:pPr>
-        <w:tabs>
-          <w:tab w:val="num" w:pos="1414"/>
-        </w:tabs>
-        <w:ind w:left="1414" w:hanging="283"/>
-      </w:pPr>
-      <w:rPr>
-        <w:rFonts w:ascii="Symbol" w:hAnsi="Symbol" w:cs="Symbol" w:hint="default"/>
-        <w:rFonts w:cs="OpenSymbol"/>
-      </w:rPr>
-    </w:lvl>
-    <w:lvl w:ilvl="2">
-      <w:start w:val="1"/>
-      <w:numFmt w:val="bullet"/>
-      <w:lvlText w:val=""/>
-      <w:lvlJc w:val="left"/>
-      <w:pPr>
-        <w:tabs>
-          <w:tab w:val="num" w:pos="2121"/>
-        </w:tabs>
-        <w:ind w:left="2121" w:hanging="283"/>
-      </w:pPr>
-      <w:rPr>
-        <w:rFonts w:ascii="Symbol" w:hAnsi="Symbol" w:cs="Symbol" w:hint="default"/>
-        <w:rFonts w:cs="OpenSymbol"/>
-      </w:rPr>
-    </w:lvl>
-    <w:lvl w:ilvl="3">
-      <w:start w:val="1"/>
-      <w:numFmt w:val="bullet"/>
-      <w:lvlText w:val=""/>
-      <w:lvlJc w:val="left"/>
-      <w:pPr>
-        <w:tabs>
-          <w:tab w:val="num" w:pos="2828"/>
-        </w:tabs>
-        <w:ind w:left="2828" w:hanging="283"/>
-      </w:pPr>
-      <w:rPr>
-        <w:rFonts w:ascii="Symbol" w:hAnsi="Symbol" w:cs="Symbol" w:hint="default"/>
-        <w:rFonts w:cs="OpenSymbol"/>
-      </w:rPr>
-    </w:lvl>
-    <w:lvl w:ilvl="4">
-      <w:start w:val="1"/>
-      <w:numFmt w:val="bullet"/>
-      <w:lvlText w:val=""/>
-      <w:lvlJc w:val="left"/>
-      <w:pPr>
-        <w:tabs>
-          <w:tab w:val="num" w:pos="3535"/>
-        </w:tabs>
-        <w:ind w:left="3535" w:hanging="283"/>
-      </w:pPr>
-      <w:rPr>
-        <w:rFonts w:ascii="Symbol" w:hAnsi="Symbol" w:cs="Symbol" w:hint="default"/>
-        <w:rFonts w:cs="OpenSymbol"/>
-      </w:rPr>
-    </w:lvl>
-    <w:lvl w:ilvl="5">
-      <w:start w:val="1"/>
-      <w:numFmt w:val="bullet"/>
-      <w:lvlText w:val=""/>
-      <w:lvlJc w:val="left"/>
-      <w:pPr>
-        <w:tabs>
-          <w:tab w:val="num" w:pos="4242"/>
-        </w:tabs>
-        <w:ind w:left="4242" w:hanging="283"/>
-      </w:pPr>
-      <w:rPr>
-        <w:rFonts w:ascii="Symbol" w:hAnsi="Symbol" w:cs="Symbol" w:hint="default"/>
-        <w:rFonts w:cs="OpenSymbol"/>
-      </w:rPr>
-    </w:lvl>
-    <w:lvl w:ilvl="6">
-      <w:start w:val="1"/>
-      <w:numFmt w:val="bullet"/>
-      <w:lvlText w:val=""/>
-      <w:lvlJc w:val="left"/>
-      <w:pPr>
-        <w:tabs>
-          <w:tab w:val="num" w:pos="4949"/>
-        </w:tabs>
-        <w:ind w:left="4949" w:hanging="283"/>
-      </w:pPr>
-      <w:rPr>
-        <w:rFonts w:ascii="Symbol" w:hAnsi="Symbol" w:cs="Symbol" w:hint="default"/>
-        <w:rFonts w:cs="OpenSymbol"/>
-      </w:rPr>
-    </w:lvl>
-    <w:lvl w:ilvl="7">
-      <w:start w:val="1"/>
-      <w:numFmt w:val="bullet"/>
-      <w:lvlText w:val=""/>
-      <w:lvlJc w:val="left"/>
-      <w:pPr>
-        <w:tabs>
-          <w:tab w:val="num" w:pos="5656"/>
-        </w:tabs>
-        <w:ind w:left="5656" w:hanging="283"/>
-      </w:pPr>
-      <w:rPr>
-        <w:rFonts w:ascii="Symbol" w:hAnsi="Symbol" w:cs="Symbol" w:hint="default"/>
-        <w:rFonts w:cs="OpenSymbol"/>
-      </w:rPr>
-    </w:lvl>
-    <w:lvl w:ilvl="8">
-      <w:start w:val="1"/>
-      <w:numFmt w:val="bullet"/>
-      <w:lvlText w:val=""/>
-      <w:lvlJc w:val="left"/>
-      <w:pPr>
-        <w:tabs>
-          <w:tab w:val="num" w:pos="6363"/>
-        </w:tabs>
-        <w:ind w:left="6363" w:hanging="283"/>
-      </w:pPr>
-      <w:rPr>
-        <w:rFonts w:ascii="Symbol" w:hAnsi="Symbol" w:cs="Symbol" w:hint="default"/>
-        <w:rFonts w:cs="OpenSymbol"/>
-      </w:rPr>
-    </w:lvl>
-  </w:abstractNum>
-  <w:abstractNum w:abstractNumId="3">
-    <w:lvl w:ilvl="0">
-      <w:start w:val="1"/>
       <w:numFmt w:val="none"/>
       <w:suff w:val="nothing"/>
       <w:lvlText w:val=""/>
@@ -953,9 +857,6 @@
   </w:num>
   <w:num w:numId="2">
     <w:abstractNumId w:val="2"/>
-  </w:num>
-  <w:num w:numId="3">
-    <w:abstractNumId w:val="3"/>
   </w:num>
 </w:numbering>
 </file>
@@ -1266,6 +1167,136 @@
       <w:rFonts w:cs="OpenSymbol"/>
     </w:rPr>
   </w:style>
+  <w:style w:type="character" w:styleId="ListLabel37">
+    <w:name w:val="ListLabel 37"/>
+    <w:qFormat/>
+    <w:rPr>
+      <w:rFonts w:ascii="sans-serif" w:hAnsi="sans-serif" w:cs="OpenSymbol"/>
+      <w:b w:val="false"/>
+      <w:sz w:val="21"/>
+    </w:rPr>
+  </w:style>
+  <w:style w:type="character" w:styleId="ListLabel38">
+    <w:name w:val="ListLabel 38"/>
+    <w:qFormat/>
+    <w:rPr>
+      <w:rFonts w:cs="OpenSymbol"/>
+    </w:rPr>
+  </w:style>
+  <w:style w:type="character" w:styleId="ListLabel39">
+    <w:name w:val="ListLabel 39"/>
+    <w:qFormat/>
+    <w:rPr>
+      <w:rFonts w:cs="OpenSymbol"/>
+    </w:rPr>
+  </w:style>
+  <w:style w:type="character" w:styleId="ListLabel40">
+    <w:name w:val="ListLabel 40"/>
+    <w:qFormat/>
+    <w:rPr>
+      <w:rFonts w:cs="OpenSymbol"/>
+    </w:rPr>
+  </w:style>
+  <w:style w:type="character" w:styleId="ListLabel41">
+    <w:name w:val="ListLabel 41"/>
+    <w:qFormat/>
+    <w:rPr>
+      <w:rFonts w:cs="OpenSymbol"/>
+    </w:rPr>
+  </w:style>
+  <w:style w:type="character" w:styleId="ListLabel42">
+    <w:name w:val="ListLabel 42"/>
+    <w:qFormat/>
+    <w:rPr>
+      <w:rFonts w:cs="OpenSymbol"/>
+    </w:rPr>
+  </w:style>
+  <w:style w:type="character" w:styleId="ListLabel43">
+    <w:name w:val="ListLabel 43"/>
+    <w:qFormat/>
+    <w:rPr>
+      <w:rFonts w:cs="OpenSymbol"/>
+    </w:rPr>
+  </w:style>
+  <w:style w:type="character" w:styleId="ListLabel44">
+    <w:name w:val="ListLabel 44"/>
+    <w:qFormat/>
+    <w:rPr>
+      <w:rFonts w:cs="OpenSymbol"/>
+    </w:rPr>
+  </w:style>
+  <w:style w:type="character" w:styleId="ListLabel45">
+    <w:name w:val="ListLabel 45"/>
+    <w:qFormat/>
+    <w:rPr>
+      <w:rFonts w:cs="OpenSymbol"/>
+    </w:rPr>
+  </w:style>
+  <w:style w:type="character" w:styleId="ListLabel46">
+    <w:name w:val="ListLabel 46"/>
+    <w:qFormat/>
+    <w:rPr>
+      <w:rFonts w:cs="OpenSymbol"/>
+      <w:b w:val="false"/>
+      <w:sz w:val="21"/>
+    </w:rPr>
+  </w:style>
+  <w:style w:type="character" w:styleId="ListLabel47">
+    <w:name w:val="ListLabel 47"/>
+    <w:qFormat/>
+    <w:rPr>
+      <w:rFonts w:cs="OpenSymbol"/>
+    </w:rPr>
+  </w:style>
+  <w:style w:type="character" w:styleId="ListLabel48">
+    <w:name w:val="ListLabel 48"/>
+    <w:qFormat/>
+    <w:rPr>
+      <w:rFonts w:cs="OpenSymbol"/>
+    </w:rPr>
+  </w:style>
+  <w:style w:type="character" w:styleId="ListLabel49">
+    <w:name w:val="ListLabel 49"/>
+    <w:qFormat/>
+    <w:rPr>
+      <w:rFonts w:cs="OpenSymbol"/>
+    </w:rPr>
+  </w:style>
+  <w:style w:type="character" w:styleId="ListLabel50">
+    <w:name w:val="ListLabel 50"/>
+    <w:qFormat/>
+    <w:rPr>
+      <w:rFonts w:cs="OpenSymbol"/>
+    </w:rPr>
+  </w:style>
+  <w:style w:type="character" w:styleId="ListLabel51">
+    <w:name w:val="ListLabel 51"/>
+    <w:qFormat/>
+    <w:rPr>
+      <w:rFonts w:cs="OpenSymbol"/>
+    </w:rPr>
+  </w:style>
+  <w:style w:type="character" w:styleId="ListLabel52">
+    <w:name w:val="ListLabel 52"/>
+    <w:qFormat/>
+    <w:rPr>
+      <w:rFonts w:cs="OpenSymbol"/>
+    </w:rPr>
+  </w:style>
+  <w:style w:type="character" w:styleId="ListLabel53">
+    <w:name w:val="ListLabel 53"/>
+    <w:qFormat/>
+    <w:rPr>
+      <w:rFonts w:cs="OpenSymbol"/>
+    </w:rPr>
+  </w:style>
+  <w:style w:type="character" w:styleId="ListLabel54">
+    <w:name w:val="ListLabel 54"/>
+    <w:qFormat/>
+    <w:rPr>
+      <w:rFonts w:cs="OpenSymbol"/>
+    </w:rPr>
+  </w:style>
   <w:style w:type="paragraph" w:styleId="Heading">
     <w:name w:val="Heading"/>
     <w:basedOn w:val="Normal"/>

</xml_diff>